<commit_message>
Last Update 26-09-2018 17:52:10.19
</commit_message>
<xml_diff>
--- a/Lab/Ex 2 Finding Square Root using newton methods/GE8161-E2-Finding Square Root.docx
+++ b/Lab/Ex 2 Finding Square Root using newton methods/GE8161-E2-Finding Square Root.docx
@@ -877,46 +877,2020 @@
       <w:r>
         <w:rPr>
           <w:rFonts w:ascii="Times New Roman" w:hAnsi="Times New Roman" w:cs="Times New Roman"/>
-          <w:noProof/>
-          <w:sz w:val="24"/>
-          <w:szCs w:val="24"/>
-          <w:lang w:bidi="ta-IN"/>
+          <w:sz w:val="24"/>
+          <w:szCs w:val="24"/>
         </w:rPr>
         <w:drawing>
           <wp:inline distT="0" distB="0" distL="0" distR="0">
-            <wp:extent cx="3107906" cy="6127846"/>
-            <wp:effectExtent l="19050" t="0" r="0" b="0"/>
-            <wp:docPr id="3" name="Picture 2"/>
-            <wp:cNvGraphicFramePr>
-              <a:graphicFrameLocks xmlns:a="http://schemas.openxmlformats.org/drawingml/2006/main" noChangeAspect="1"/>
-            </wp:cNvGraphicFramePr>
+            <wp:extent cx="4239788" cy="6911163"/>
+            <wp:effectExtent l="19050" t="0" r="8362" b="0"/>
+            <wp:docPr id="1" name="Object 1"/>
+            <wp:cNvGraphicFramePr/>
             <a:graphic xmlns:a="http://schemas.openxmlformats.org/drawingml/2006/main">
-              <a:graphicData uri="http://schemas.openxmlformats.org/drawingml/2006/picture">
-                <pic:pic xmlns:pic="http://schemas.openxmlformats.org/drawingml/2006/picture">
-                  <pic:nvPicPr>
-                    <pic:cNvPr id="0" name="Picture 2"/>
-                    <pic:cNvPicPr>
-                      <a:picLocks noChangeAspect="1" noChangeArrowheads="1"/>
-                    </pic:cNvPicPr>
-                  </pic:nvPicPr>
-                  <pic:blipFill>
-                    <a:blip r:embed="rId6"/>
-                    <a:srcRect/>
-                    <a:stretch>
-                      <a:fillRect/>
-                    </a:stretch>
-                  </pic:blipFill>
-                  <pic:spPr bwMode="auto">
+              <a:graphicData uri="http://schemas.openxmlformats.org/drawingml/2006/lockedCanvas">
+                <lc:lockedCanvas xmlns:lc="http://schemas.openxmlformats.org/drawingml/2006/lockedCanvas">
+                  <a:nvGrpSpPr>
+                    <a:cNvPr id="0" name=""/>
+                    <a:cNvGrpSpPr/>
+                  </a:nvGrpSpPr>
+                  <a:grpSpPr>
                     <a:xfrm>
                       <a:off x="0" y="0"/>
-                      <a:ext cx="3110673" cy="6133301"/>
+                      <a:ext cx="4643470" cy="7572428"/>
+                      <a:chOff x="1928802" y="523844"/>
+                      <a:chExt cx="4643470" cy="7572428"/>
                     </a:xfrm>
-                    <a:prstGeom prst="rect">
-                      <a:avLst/>
-                    </a:prstGeom>
-                    <a:noFill/>
-                  </pic:spPr>
-                </pic:pic>
+                  </a:grpSpPr>
+                  <a:sp>
+                    <a:nvSpPr>
+                      <a:cNvPr id="5" name="Oval 4"/>
+                      <a:cNvSpPr/>
+                    </a:nvSpPr>
+                    <a:spPr>
+                      <a:xfrm>
+                        <a:off x="2670176" y="523844"/>
+                        <a:ext cx="1303334" cy="500066"/>
+                      </a:xfrm>
+                      <a:prstGeom prst="ellipse">
+                        <a:avLst/>
+                      </a:prstGeom>
+                    </a:spPr>
+                    <a:txSp>
+                      <a:txBody>
+                        <a:bodyPr wrap="none" rtlCol="0" anchor="ctr"/>
+                        <a:lstStyle>
+                          <a:defPPr>
+                            <a:defRPr lang="en-US"/>
+                          </a:defPPr>
+                          <a:lvl1pPr marL="0" algn="l" defTabSz="914400" rtl="0" eaLnBrk="1" latinLnBrk="0" hangingPunct="1">
+                            <a:defRPr sz="1800" kern="1200">
+                              <a:solidFill>
+                                <a:schemeClr val="dk1"/>
+                              </a:solidFill>
+                              <a:latin typeface="+mn-lt"/>
+                              <a:ea typeface="+mn-ea"/>
+                              <a:cs typeface="+mn-cs"/>
+                            </a:defRPr>
+                          </a:lvl1pPr>
+                          <a:lvl2pPr marL="457200" algn="l" defTabSz="914400" rtl="0" eaLnBrk="1" latinLnBrk="0" hangingPunct="1">
+                            <a:defRPr sz="1800" kern="1200">
+                              <a:solidFill>
+                                <a:schemeClr val="dk1"/>
+                              </a:solidFill>
+                              <a:latin typeface="+mn-lt"/>
+                              <a:ea typeface="+mn-ea"/>
+                              <a:cs typeface="+mn-cs"/>
+                            </a:defRPr>
+                          </a:lvl2pPr>
+                          <a:lvl3pPr marL="914400" algn="l" defTabSz="914400" rtl="0" eaLnBrk="1" latinLnBrk="0" hangingPunct="1">
+                            <a:defRPr sz="1800" kern="1200">
+                              <a:solidFill>
+                                <a:schemeClr val="dk1"/>
+                              </a:solidFill>
+                              <a:latin typeface="+mn-lt"/>
+                              <a:ea typeface="+mn-ea"/>
+                              <a:cs typeface="+mn-cs"/>
+                            </a:defRPr>
+                          </a:lvl3pPr>
+                          <a:lvl4pPr marL="1371600" algn="l" defTabSz="914400" rtl="0" eaLnBrk="1" latinLnBrk="0" hangingPunct="1">
+                            <a:defRPr sz="1800" kern="1200">
+                              <a:solidFill>
+                                <a:schemeClr val="dk1"/>
+                              </a:solidFill>
+                              <a:latin typeface="+mn-lt"/>
+                              <a:ea typeface="+mn-ea"/>
+                              <a:cs typeface="+mn-cs"/>
+                            </a:defRPr>
+                          </a:lvl4pPr>
+                          <a:lvl5pPr marL="1828800" algn="l" defTabSz="914400" rtl="0" eaLnBrk="1" latinLnBrk="0" hangingPunct="1">
+                            <a:defRPr sz="1800" kern="1200">
+                              <a:solidFill>
+                                <a:schemeClr val="dk1"/>
+                              </a:solidFill>
+                              <a:latin typeface="+mn-lt"/>
+                              <a:ea typeface="+mn-ea"/>
+                              <a:cs typeface="+mn-cs"/>
+                            </a:defRPr>
+                          </a:lvl5pPr>
+                          <a:lvl6pPr marL="2286000" algn="l" defTabSz="914400" rtl="0" eaLnBrk="1" latinLnBrk="0" hangingPunct="1">
+                            <a:defRPr sz="1800" kern="1200">
+                              <a:solidFill>
+                                <a:schemeClr val="dk1"/>
+                              </a:solidFill>
+                              <a:latin typeface="+mn-lt"/>
+                              <a:ea typeface="+mn-ea"/>
+                              <a:cs typeface="+mn-cs"/>
+                            </a:defRPr>
+                          </a:lvl6pPr>
+                          <a:lvl7pPr marL="2743200" algn="l" defTabSz="914400" rtl="0" eaLnBrk="1" latinLnBrk="0" hangingPunct="1">
+                            <a:defRPr sz="1800" kern="1200">
+                              <a:solidFill>
+                                <a:schemeClr val="dk1"/>
+                              </a:solidFill>
+                              <a:latin typeface="+mn-lt"/>
+                              <a:ea typeface="+mn-ea"/>
+                              <a:cs typeface="+mn-cs"/>
+                            </a:defRPr>
+                          </a:lvl7pPr>
+                          <a:lvl8pPr marL="3200400" algn="l" defTabSz="914400" rtl="0" eaLnBrk="1" latinLnBrk="0" hangingPunct="1">
+                            <a:defRPr sz="1800" kern="1200">
+                              <a:solidFill>
+                                <a:schemeClr val="dk1"/>
+                              </a:solidFill>
+                              <a:latin typeface="+mn-lt"/>
+                              <a:ea typeface="+mn-ea"/>
+                              <a:cs typeface="+mn-cs"/>
+                            </a:defRPr>
+                          </a:lvl8pPr>
+                          <a:lvl9pPr marL="3657600" algn="l" defTabSz="914400" rtl="0" eaLnBrk="1" latinLnBrk="0" hangingPunct="1">
+                            <a:defRPr sz="1800" kern="1200">
+                              <a:solidFill>
+                                <a:schemeClr val="dk1"/>
+                              </a:solidFill>
+                              <a:latin typeface="+mn-lt"/>
+                              <a:ea typeface="+mn-ea"/>
+                              <a:cs typeface="+mn-cs"/>
+                            </a:defRPr>
+                          </a:lvl9pPr>
+                        </a:lstStyle>
+                        <a:p>
+                          <a:pPr algn="ctr"/>
+                          <a:r>
+                            <a:rPr lang="en-IN" dirty="0" smtClean="0"/>
+                            <a:t>start</a:t>
+                          </a:r>
+                          <a:endParaRPr lang="en-US" dirty="0"/>
+                        </a:p>
+                      </a:txBody>
+                      <a:useSpRect/>
+                    </a:txSp>
+                    <a:style>
+                      <a:lnRef idx="2">
+                        <a:schemeClr val="dk1"/>
+                      </a:lnRef>
+                      <a:fillRef idx="1">
+                        <a:schemeClr val="lt1"/>
+                      </a:fillRef>
+                      <a:effectRef idx="0">
+                        <a:schemeClr val="dk1"/>
+                      </a:effectRef>
+                      <a:fontRef idx="minor">
+                        <a:schemeClr val="dk1"/>
+                      </a:fontRef>
+                    </a:style>
+                  </a:sp>
+                  <a:sp>
+                    <a:nvSpPr>
+                      <a:cNvPr id="7" name="Flowchart: Data 6"/>
+                      <a:cNvSpPr/>
+                    </a:nvSpPr>
+                    <a:spPr>
+                      <a:xfrm>
+                        <a:off x="2250273" y="1363240"/>
+                        <a:ext cx="2143140" cy="500066"/>
+                      </a:xfrm>
+                      <a:prstGeom prst="flowChartInputOutput">
+                        <a:avLst/>
+                      </a:prstGeom>
+                    </a:spPr>
+                    <a:txSp>
+                      <a:txBody>
+                        <a:bodyPr wrap="none" rtlCol="0" anchor="ctr"/>
+                        <a:lstStyle>
+                          <a:defPPr>
+                            <a:defRPr lang="en-US"/>
+                          </a:defPPr>
+                          <a:lvl1pPr marL="0" algn="l" defTabSz="914400" rtl="0" eaLnBrk="1" latinLnBrk="0" hangingPunct="1">
+                            <a:defRPr sz="1800" kern="1200">
+                              <a:solidFill>
+                                <a:schemeClr val="dk1"/>
+                              </a:solidFill>
+                              <a:latin typeface="+mn-lt"/>
+                              <a:ea typeface="+mn-ea"/>
+                              <a:cs typeface="+mn-cs"/>
+                            </a:defRPr>
+                          </a:lvl1pPr>
+                          <a:lvl2pPr marL="457200" algn="l" defTabSz="914400" rtl="0" eaLnBrk="1" latinLnBrk="0" hangingPunct="1">
+                            <a:defRPr sz="1800" kern="1200">
+                              <a:solidFill>
+                                <a:schemeClr val="dk1"/>
+                              </a:solidFill>
+                              <a:latin typeface="+mn-lt"/>
+                              <a:ea typeface="+mn-ea"/>
+                              <a:cs typeface="+mn-cs"/>
+                            </a:defRPr>
+                          </a:lvl2pPr>
+                          <a:lvl3pPr marL="914400" algn="l" defTabSz="914400" rtl="0" eaLnBrk="1" latinLnBrk="0" hangingPunct="1">
+                            <a:defRPr sz="1800" kern="1200">
+                              <a:solidFill>
+                                <a:schemeClr val="dk1"/>
+                              </a:solidFill>
+                              <a:latin typeface="+mn-lt"/>
+                              <a:ea typeface="+mn-ea"/>
+                              <a:cs typeface="+mn-cs"/>
+                            </a:defRPr>
+                          </a:lvl3pPr>
+                          <a:lvl4pPr marL="1371600" algn="l" defTabSz="914400" rtl="0" eaLnBrk="1" latinLnBrk="0" hangingPunct="1">
+                            <a:defRPr sz="1800" kern="1200">
+                              <a:solidFill>
+                                <a:schemeClr val="dk1"/>
+                              </a:solidFill>
+                              <a:latin typeface="+mn-lt"/>
+                              <a:ea typeface="+mn-ea"/>
+                              <a:cs typeface="+mn-cs"/>
+                            </a:defRPr>
+                          </a:lvl4pPr>
+                          <a:lvl5pPr marL="1828800" algn="l" defTabSz="914400" rtl="0" eaLnBrk="1" latinLnBrk="0" hangingPunct="1">
+                            <a:defRPr sz="1800" kern="1200">
+                              <a:solidFill>
+                                <a:schemeClr val="dk1"/>
+                              </a:solidFill>
+                              <a:latin typeface="+mn-lt"/>
+                              <a:ea typeface="+mn-ea"/>
+                              <a:cs typeface="+mn-cs"/>
+                            </a:defRPr>
+                          </a:lvl5pPr>
+                          <a:lvl6pPr marL="2286000" algn="l" defTabSz="914400" rtl="0" eaLnBrk="1" latinLnBrk="0" hangingPunct="1">
+                            <a:defRPr sz="1800" kern="1200">
+                              <a:solidFill>
+                                <a:schemeClr val="dk1"/>
+                              </a:solidFill>
+                              <a:latin typeface="+mn-lt"/>
+                              <a:ea typeface="+mn-ea"/>
+                              <a:cs typeface="+mn-cs"/>
+                            </a:defRPr>
+                          </a:lvl6pPr>
+                          <a:lvl7pPr marL="2743200" algn="l" defTabSz="914400" rtl="0" eaLnBrk="1" latinLnBrk="0" hangingPunct="1">
+                            <a:defRPr sz="1800" kern="1200">
+                              <a:solidFill>
+                                <a:schemeClr val="dk1"/>
+                              </a:solidFill>
+                              <a:latin typeface="+mn-lt"/>
+                              <a:ea typeface="+mn-ea"/>
+                              <a:cs typeface="+mn-cs"/>
+                            </a:defRPr>
+                          </a:lvl7pPr>
+                          <a:lvl8pPr marL="3200400" algn="l" defTabSz="914400" rtl="0" eaLnBrk="1" latinLnBrk="0" hangingPunct="1">
+                            <a:defRPr sz="1800" kern="1200">
+                              <a:solidFill>
+                                <a:schemeClr val="dk1"/>
+                              </a:solidFill>
+                              <a:latin typeface="+mn-lt"/>
+                              <a:ea typeface="+mn-ea"/>
+                              <a:cs typeface="+mn-cs"/>
+                            </a:defRPr>
+                          </a:lvl8pPr>
+                          <a:lvl9pPr marL="3657600" algn="l" defTabSz="914400" rtl="0" eaLnBrk="1" latinLnBrk="0" hangingPunct="1">
+                            <a:defRPr sz="1800" kern="1200">
+                              <a:solidFill>
+                                <a:schemeClr val="dk1"/>
+                              </a:solidFill>
+                              <a:latin typeface="+mn-lt"/>
+                              <a:ea typeface="+mn-ea"/>
+                              <a:cs typeface="+mn-cs"/>
+                            </a:defRPr>
+                          </a:lvl9pPr>
+                        </a:lstStyle>
+                        <a:p>
+                          <a:pPr algn="ctr"/>
+                          <a:r>
+                            <a:rPr lang="en-IN" dirty="0" smtClean="0"/>
+                            <a:t>read number </a:t>
+                          </a:r>
+                          <a:endParaRPr lang="en-US" dirty="0"/>
+                        </a:p>
+                      </a:txBody>
+                      <a:useSpRect/>
+                    </a:txSp>
+                    <a:style>
+                      <a:lnRef idx="2">
+                        <a:schemeClr val="dk1"/>
+                      </a:lnRef>
+                      <a:fillRef idx="1">
+                        <a:schemeClr val="lt1"/>
+                      </a:fillRef>
+                      <a:effectRef idx="0">
+                        <a:schemeClr val="dk1"/>
+                      </a:effectRef>
+                      <a:fontRef idx="minor">
+                        <a:schemeClr val="dk1"/>
+                      </a:fontRef>
+                    </a:style>
+                  </a:sp>
+                  <a:sp>
+                    <a:nvSpPr>
+                      <a:cNvPr id="9" name="Rectangle 8"/>
+                      <a:cNvSpPr/>
+                    </a:nvSpPr>
+                    <a:spPr>
+                      <a:xfrm>
+                        <a:off x="2250273" y="2202636"/>
+                        <a:ext cx="2143140" cy="500066"/>
+                      </a:xfrm>
+                      <a:prstGeom prst="rect">
+                        <a:avLst/>
+                      </a:prstGeom>
+                    </a:spPr>
+                    <a:txSp>
+                      <a:txBody>
+                        <a:bodyPr wrap="none" rtlCol="0" anchor="ctr"/>
+                        <a:lstStyle>
+                          <a:defPPr>
+                            <a:defRPr lang="en-US"/>
+                          </a:defPPr>
+                          <a:lvl1pPr marL="0" algn="l" defTabSz="914400" rtl="0" eaLnBrk="1" latinLnBrk="0" hangingPunct="1">
+                            <a:defRPr sz="1800" kern="1200">
+                              <a:solidFill>
+                                <a:schemeClr val="dk1"/>
+                              </a:solidFill>
+                              <a:latin typeface="+mn-lt"/>
+                              <a:ea typeface="+mn-ea"/>
+                              <a:cs typeface="+mn-cs"/>
+                            </a:defRPr>
+                          </a:lvl1pPr>
+                          <a:lvl2pPr marL="457200" algn="l" defTabSz="914400" rtl="0" eaLnBrk="1" latinLnBrk="0" hangingPunct="1">
+                            <a:defRPr sz="1800" kern="1200">
+                              <a:solidFill>
+                                <a:schemeClr val="dk1"/>
+                              </a:solidFill>
+                              <a:latin typeface="+mn-lt"/>
+                              <a:ea typeface="+mn-ea"/>
+                              <a:cs typeface="+mn-cs"/>
+                            </a:defRPr>
+                          </a:lvl2pPr>
+                          <a:lvl3pPr marL="914400" algn="l" defTabSz="914400" rtl="0" eaLnBrk="1" latinLnBrk="0" hangingPunct="1">
+                            <a:defRPr sz="1800" kern="1200">
+                              <a:solidFill>
+                                <a:schemeClr val="dk1"/>
+                              </a:solidFill>
+                              <a:latin typeface="+mn-lt"/>
+                              <a:ea typeface="+mn-ea"/>
+                              <a:cs typeface="+mn-cs"/>
+                            </a:defRPr>
+                          </a:lvl3pPr>
+                          <a:lvl4pPr marL="1371600" algn="l" defTabSz="914400" rtl="0" eaLnBrk="1" latinLnBrk="0" hangingPunct="1">
+                            <a:defRPr sz="1800" kern="1200">
+                              <a:solidFill>
+                                <a:schemeClr val="dk1"/>
+                              </a:solidFill>
+                              <a:latin typeface="+mn-lt"/>
+                              <a:ea typeface="+mn-ea"/>
+                              <a:cs typeface="+mn-cs"/>
+                            </a:defRPr>
+                          </a:lvl4pPr>
+                          <a:lvl5pPr marL="1828800" algn="l" defTabSz="914400" rtl="0" eaLnBrk="1" latinLnBrk="0" hangingPunct="1">
+                            <a:defRPr sz="1800" kern="1200">
+                              <a:solidFill>
+                                <a:schemeClr val="dk1"/>
+                              </a:solidFill>
+                              <a:latin typeface="+mn-lt"/>
+                              <a:ea typeface="+mn-ea"/>
+                              <a:cs typeface="+mn-cs"/>
+                            </a:defRPr>
+                          </a:lvl5pPr>
+                          <a:lvl6pPr marL="2286000" algn="l" defTabSz="914400" rtl="0" eaLnBrk="1" latinLnBrk="0" hangingPunct="1">
+                            <a:defRPr sz="1800" kern="1200">
+                              <a:solidFill>
+                                <a:schemeClr val="dk1"/>
+                              </a:solidFill>
+                              <a:latin typeface="+mn-lt"/>
+                              <a:ea typeface="+mn-ea"/>
+                              <a:cs typeface="+mn-cs"/>
+                            </a:defRPr>
+                          </a:lvl6pPr>
+                          <a:lvl7pPr marL="2743200" algn="l" defTabSz="914400" rtl="0" eaLnBrk="1" latinLnBrk="0" hangingPunct="1">
+                            <a:defRPr sz="1800" kern="1200">
+                              <a:solidFill>
+                                <a:schemeClr val="dk1"/>
+                              </a:solidFill>
+                              <a:latin typeface="+mn-lt"/>
+                              <a:ea typeface="+mn-ea"/>
+                              <a:cs typeface="+mn-cs"/>
+                            </a:defRPr>
+                          </a:lvl7pPr>
+                          <a:lvl8pPr marL="3200400" algn="l" defTabSz="914400" rtl="0" eaLnBrk="1" latinLnBrk="0" hangingPunct="1">
+                            <a:defRPr sz="1800" kern="1200">
+                              <a:solidFill>
+                                <a:schemeClr val="dk1"/>
+                              </a:solidFill>
+                              <a:latin typeface="+mn-lt"/>
+                              <a:ea typeface="+mn-ea"/>
+                              <a:cs typeface="+mn-cs"/>
+                            </a:defRPr>
+                          </a:lvl8pPr>
+                          <a:lvl9pPr marL="3657600" algn="l" defTabSz="914400" rtl="0" eaLnBrk="1" latinLnBrk="0" hangingPunct="1">
+                            <a:defRPr sz="1800" kern="1200">
+                              <a:solidFill>
+                                <a:schemeClr val="dk1"/>
+                              </a:solidFill>
+                              <a:latin typeface="+mn-lt"/>
+                              <a:ea typeface="+mn-ea"/>
+                              <a:cs typeface="+mn-cs"/>
+                            </a:defRPr>
+                          </a:lvl9pPr>
+                        </a:lstStyle>
+                        <a:p>
+                          <a:pPr algn="ctr"/>
+                          <a:r>
+                            <a:rPr lang="en-IN" dirty="0" smtClean="0"/>
+                            <a:t>guess  = 1 </a:t>
+                          </a:r>
+                          <a:endParaRPr lang="en-US" dirty="0"/>
+                        </a:p>
+                      </a:txBody>
+                      <a:useSpRect/>
+                    </a:txSp>
+                    <a:style>
+                      <a:lnRef idx="2">
+                        <a:schemeClr val="dk1"/>
+                      </a:lnRef>
+                      <a:fillRef idx="1">
+                        <a:schemeClr val="lt1"/>
+                      </a:fillRef>
+                      <a:effectRef idx="0">
+                        <a:schemeClr val="dk1"/>
+                      </a:effectRef>
+                      <a:fontRef idx="minor">
+                        <a:schemeClr val="dk1"/>
+                      </a:fontRef>
+                    </a:style>
+                  </a:sp>
+                  <a:sp>
+                    <a:nvSpPr>
+                      <a:cNvPr id="12" name="Rectangle 11"/>
+                      <a:cNvSpPr/>
+                    </a:nvSpPr>
+                    <a:spPr>
+                      <a:xfrm>
+                        <a:off x="1928802" y="3042032"/>
+                        <a:ext cx="2786082" cy="500066"/>
+                      </a:xfrm>
+                      <a:prstGeom prst="rect">
+                        <a:avLst/>
+                      </a:prstGeom>
+                    </a:spPr>
+                    <a:txSp>
+                      <a:txBody>
+                        <a:bodyPr wrap="none" rtlCol="0" anchor="ctr"/>
+                        <a:lstStyle>
+                          <a:defPPr>
+                            <a:defRPr lang="en-US"/>
+                          </a:defPPr>
+                          <a:lvl1pPr marL="0" algn="l" defTabSz="914400" rtl="0" eaLnBrk="1" latinLnBrk="0" hangingPunct="1">
+                            <a:defRPr sz="1800" kern="1200">
+                              <a:solidFill>
+                                <a:schemeClr val="dk1"/>
+                              </a:solidFill>
+                              <a:latin typeface="+mn-lt"/>
+                              <a:ea typeface="+mn-ea"/>
+                              <a:cs typeface="+mn-cs"/>
+                            </a:defRPr>
+                          </a:lvl1pPr>
+                          <a:lvl2pPr marL="457200" algn="l" defTabSz="914400" rtl="0" eaLnBrk="1" latinLnBrk="0" hangingPunct="1">
+                            <a:defRPr sz="1800" kern="1200">
+                              <a:solidFill>
+                                <a:schemeClr val="dk1"/>
+                              </a:solidFill>
+                              <a:latin typeface="+mn-lt"/>
+                              <a:ea typeface="+mn-ea"/>
+                              <a:cs typeface="+mn-cs"/>
+                            </a:defRPr>
+                          </a:lvl2pPr>
+                          <a:lvl3pPr marL="914400" algn="l" defTabSz="914400" rtl="0" eaLnBrk="1" latinLnBrk="0" hangingPunct="1">
+                            <a:defRPr sz="1800" kern="1200">
+                              <a:solidFill>
+                                <a:schemeClr val="dk1"/>
+                              </a:solidFill>
+                              <a:latin typeface="+mn-lt"/>
+                              <a:ea typeface="+mn-ea"/>
+                              <a:cs typeface="+mn-cs"/>
+                            </a:defRPr>
+                          </a:lvl3pPr>
+                          <a:lvl4pPr marL="1371600" algn="l" defTabSz="914400" rtl="0" eaLnBrk="1" latinLnBrk="0" hangingPunct="1">
+                            <a:defRPr sz="1800" kern="1200">
+                              <a:solidFill>
+                                <a:schemeClr val="dk1"/>
+                              </a:solidFill>
+                              <a:latin typeface="+mn-lt"/>
+                              <a:ea typeface="+mn-ea"/>
+                              <a:cs typeface="+mn-cs"/>
+                            </a:defRPr>
+                          </a:lvl4pPr>
+                          <a:lvl5pPr marL="1828800" algn="l" defTabSz="914400" rtl="0" eaLnBrk="1" latinLnBrk="0" hangingPunct="1">
+                            <a:defRPr sz="1800" kern="1200">
+                              <a:solidFill>
+                                <a:schemeClr val="dk1"/>
+                              </a:solidFill>
+                              <a:latin typeface="+mn-lt"/>
+                              <a:ea typeface="+mn-ea"/>
+                              <a:cs typeface="+mn-cs"/>
+                            </a:defRPr>
+                          </a:lvl5pPr>
+                          <a:lvl6pPr marL="2286000" algn="l" defTabSz="914400" rtl="0" eaLnBrk="1" latinLnBrk="0" hangingPunct="1">
+                            <a:defRPr sz="1800" kern="1200">
+                              <a:solidFill>
+                                <a:schemeClr val="dk1"/>
+                              </a:solidFill>
+                              <a:latin typeface="+mn-lt"/>
+                              <a:ea typeface="+mn-ea"/>
+                              <a:cs typeface="+mn-cs"/>
+                            </a:defRPr>
+                          </a:lvl6pPr>
+                          <a:lvl7pPr marL="2743200" algn="l" defTabSz="914400" rtl="0" eaLnBrk="1" latinLnBrk="0" hangingPunct="1">
+                            <a:defRPr sz="1800" kern="1200">
+                              <a:solidFill>
+                                <a:schemeClr val="dk1"/>
+                              </a:solidFill>
+                              <a:latin typeface="+mn-lt"/>
+                              <a:ea typeface="+mn-ea"/>
+                              <a:cs typeface="+mn-cs"/>
+                            </a:defRPr>
+                          </a:lvl7pPr>
+                          <a:lvl8pPr marL="3200400" algn="l" defTabSz="914400" rtl="0" eaLnBrk="1" latinLnBrk="0" hangingPunct="1">
+                            <a:defRPr sz="1800" kern="1200">
+                              <a:solidFill>
+                                <a:schemeClr val="dk1"/>
+                              </a:solidFill>
+                              <a:latin typeface="+mn-lt"/>
+                              <a:ea typeface="+mn-ea"/>
+                              <a:cs typeface="+mn-cs"/>
+                            </a:defRPr>
+                          </a:lvl8pPr>
+                          <a:lvl9pPr marL="3657600" algn="l" defTabSz="914400" rtl="0" eaLnBrk="1" latinLnBrk="0" hangingPunct="1">
+                            <a:defRPr sz="1800" kern="1200">
+                              <a:solidFill>
+                                <a:schemeClr val="dk1"/>
+                              </a:solidFill>
+                              <a:latin typeface="+mn-lt"/>
+                              <a:ea typeface="+mn-ea"/>
+                              <a:cs typeface="+mn-cs"/>
+                            </a:defRPr>
+                          </a:lvl9pPr>
+                        </a:lstStyle>
+                        <a:p>
+                          <a:pPr algn="ctr"/>
+                          <a:r>
+                            <a:rPr lang="en-IN" dirty="0" err="1" smtClean="0"/>
+                            <a:t>fx</a:t>
+                          </a:r>
+                          <a:r>
+                            <a:rPr lang="en-IN" dirty="0" smtClean="0"/>
+                            <a:t> = guess * guess - number</a:t>
+                          </a:r>
+                          <a:endParaRPr lang="en-US" dirty="0"/>
+                        </a:p>
+                      </a:txBody>
+                      <a:useSpRect/>
+                    </a:txSp>
+                    <a:style>
+                      <a:lnRef idx="2">
+                        <a:schemeClr val="dk1"/>
+                      </a:lnRef>
+                      <a:fillRef idx="1">
+                        <a:schemeClr val="lt1"/>
+                      </a:fillRef>
+                      <a:effectRef idx="0">
+                        <a:schemeClr val="dk1"/>
+                      </a:effectRef>
+                      <a:fontRef idx="minor">
+                        <a:schemeClr val="dk1"/>
+                      </a:fontRef>
+                    </a:style>
+                  </a:sp>
+                  <a:sp>
+                    <a:nvSpPr>
+                      <a:cNvPr id="13" name="Rectangle 12"/>
+                      <a:cNvSpPr/>
+                    </a:nvSpPr>
+                    <a:spPr>
+                      <a:xfrm>
+                        <a:off x="2428868" y="3881428"/>
+                        <a:ext cx="1785950" cy="500066"/>
+                      </a:xfrm>
+                      <a:prstGeom prst="rect">
+                        <a:avLst/>
+                      </a:prstGeom>
+                    </a:spPr>
+                    <a:txSp>
+                      <a:txBody>
+                        <a:bodyPr wrap="none" rtlCol="0" anchor="ctr"/>
+                        <a:lstStyle>
+                          <a:defPPr>
+                            <a:defRPr lang="en-US"/>
+                          </a:defPPr>
+                          <a:lvl1pPr marL="0" algn="l" defTabSz="914400" rtl="0" eaLnBrk="1" latinLnBrk="0" hangingPunct="1">
+                            <a:defRPr sz="1800" kern="1200">
+                              <a:solidFill>
+                                <a:schemeClr val="dk1"/>
+                              </a:solidFill>
+                              <a:latin typeface="+mn-lt"/>
+                              <a:ea typeface="+mn-ea"/>
+                              <a:cs typeface="+mn-cs"/>
+                            </a:defRPr>
+                          </a:lvl1pPr>
+                          <a:lvl2pPr marL="457200" algn="l" defTabSz="914400" rtl="0" eaLnBrk="1" latinLnBrk="0" hangingPunct="1">
+                            <a:defRPr sz="1800" kern="1200">
+                              <a:solidFill>
+                                <a:schemeClr val="dk1"/>
+                              </a:solidFill>
+                              <a:latin typeface="+mn-lt"/>
+                              <a:ea typeface="+mn-ea"/>
+                              <a:cs typeface="+mn-cs"/>
+                            </a:defRPr>
+                          </a:lvl2pPr>
+                          <a:lvl3pPr marL="914400" algn="l" defTabSz="914400" rtl="0" eaLnBrk="1" latinLnBrk="0" hangingPunct="1">
+                            <a:defRPr sz="1800" kern="1200">
+                              <a:solidFill>
+                                <a:schemeClr val="dk1"/>
+                              </a:solidFill>
+                              <a:latin typeface="+mn-lt"/>
+                              <a:ea typeface="+mn-ea"/>
+                              <a:cs typeface="+mn-cs"/>
+                            </a:defRPr>
+                          </a:lvl3pPr>
+                          <a:lvl4pPr marL="1371600" algn="l" defTabSz="914400" rtl="0" eaLnBrk="1" latinLnBrk="0" hangingPunct="1">
+                            <a:defRPr sz="1800" kern="1200">
+                              <a:solidFill>
+                                <a:schemeClr val="dk1"/>
+                              </a:solidFill>
+                              <a:latin typeface="+mn-lt"/>
+                              <a:ea typeface="+mn-ea"/>
+                              <a:cs typeface="+mn-cs"/>
+                            </a:defRPr>
+                          </a:lvl4pPr>
+                          <a:lvl5pPr marL="1828800" algn="l" defTabSz="914400" rtl="0" eaLnBrk="1" latinLnBrk="0" hangingPunct="1">
+                            <a:defRPr sz="1800" kern="1200">
+                              <a:solidFill>
+                                <a:schemeClr val="dk1"/>
+                              </a:solidFill>
+                              <a:latin typeface="+mn-lt"/>
+                              <a:ea typeface="+mn-ea"/>
+                              <a:cs typeface="+mn-cs"/>
+                            </a:defRPr>
+                          </a:lvl5pPr>
+                          <a:lvl6pPr marL="2286000" algn="l" defTabSz="914400" rtl="0" eaLnBrk="1" latinLnBrk="0" hangingPunct="1">
+                            <a:defRPr sz="1800" kern="1200">
+                              <a:solidFill>
+                                <a:schemeClr val="dk1"/>
+                              </a:solidFill>
+                              <a:latin typeface="+mn-lt"/>
+                              <a:ea typeface="+mn-ea"/>
+                              <a:cs typeface="+mn-cs"/>
+                            </a:defRPr>
+                          </a:lvl6pPr>
+                          <a:lvl7pPr marL="2743200" algn="l" defTabSz="914400" rtl="0" eaLnBrk="1" latinLnBrk="0" hangingPunct="1">
+                            <a:defRPr sz="1800" kern="1200">
+                              <a:solidFill>
+                                <a:schemeClr val="dk1"/>
+                              </a:solidFill>
+                              <a:latin typeface="+mn-lt"/>
+                              <a:ea typeface="+mn-ea"/>
+                              <a:cs typeface="+mn-cs"/>
+                            </a:defRPr>
+                          </a:lvl7pPr>
+                          <a:lvl8pPr marL="3200400" algn="l" defTabSz="914400" rtl="0" eaLnBrk="1" latinLnBrk="0" hangingPunct="1">
+                            <a:defRPr sz="1800" kern="1200">
+                              <a:solidFill>
+                                <a:schemeClr val="dk1"/>
+                              </a:solidFill>
+                              <a:latin typeface="+mn-lt"/>
+                              <a:ea typeface="+mn-ea"/>
+                              <a:cs typeface="+mn-cs"/>
+                            </a:defRPr>
+                          </a:lvl8pPr>
+                          <a:lvl9pPr marL="3657600" algn="l" defTabSz="914400" rtl="0" eaLnBrk="1" latinLnBrk="0" hangingPunct="1">
+                            <a:defRPr sz="1800" kern="1200">
+                              <a:solidFill>
+                                <a:schemeClr val="dk1"/>
+                              </a:solidFill>
+                              <a:latin typeface="+mn-lt"/>
+                              <a:ea typeface="+mn-ea"/>
+                              <a:cs typeface="+mn-cs"/>
+                            </a:defRPr>
+                          </a:lvl9pPr>
+                        </a:lstStyle>
+                        <a:p>
+                          <a:pPr algn="ctr"/>
+                          <a:r>
+                            <a:rPr lang="en-IN" dirty="0" err="1" smtClean="0"/>
+                            <a:t>dx</a:t>
+                          </a:r>
+                          <a:r>
+                            <a:rPr lang="en-IN" dirty="0" smtClean="0"/>
+                            <a:t> = 2 * guess</a:t>
+                          </a:r>
+                          <a:endParaRPr lang="en-US" dirty="0"/>
+                        </a:p>
+                      </a:txBody>
+                      <a:useSpRect/>
+                    </a:txSp>
+                    <a:style>
+                      <a:lnRef idx="2">
+                        <a:schemeClr val="dk1"/>
+                      </a:lnRef>
+                      <a:fillRef idx="1">
+                        <a:schemeClr val="lt1"/>
+                      </a:fillRef>
+                      <a:effectRef idx="0">
+                        <a:schemeClr val="dk1"/>
+                      </a:effectRef>
+                      <a:fontRef idx="minor">
+                        <a:schemeClr val="dk1"/>
+                      </a:fontRef>
+                    </a:style>
+                  </a:sp>
+                  <a:sp>
+                    <a:nvSpPr>
+                      <a:cNvPr id="15" name="Rectangle 14"/>
+                      <a:cNvSpPr/>
+                    </a:nvSpPr>
+                    <a:spPr>
+                      <a:xfrm>
+                        <a:off x="1928802" y="4720824"/>
+                        <a:ext cx="2786082" cy="500066"/>
+                      </a:xfrm>
+                      <a:prstGeom prst="rect">
+                        <a:avLst/>
+                      </a:prstGeom>
+                    </a:spPr>
+                    <a:txSp>
+                      <a:txBody>
+                        <a:bodyPr wrap="none" rtlCol="0" anchor="ctr"/>
+                        <a:lstStyle>
+                          <a:defPPr>
+                            <a:defRPr lang="en-US"/>
+                          </a:defPPr>
+                          <a:lvl1pPr marL="0" algn="l" defTabSz="914400" rtl="0" eaLnBrk="1" latinLnBrk="0" hangingPunct="1">
+                            <a:defRPr sz="1800" kern="1200">
+                              <a:solidFill>
+                                <a:schemeClr val="dk1"/>
+                              </a:solidFill>
+                              <a:latin typeface="+mn-lt"/>
+                              <a:ea typeface="+mn-ea"/>
+                              <a:cs typeface="+mn-cs"/>
+                            </a:defRPr>
+                          </a:lvl1pPr>
+                          <a:lvl2pPr marL="457200" algn="l" defTabSz="914400" rtl="0" eaLnBrk="1" latinLnBrk="0" hangingPunct="1">
+                            <a:defRPr sz="1800" kern="1200">
+                              <a:solidFill>
+                                <a:schemeClr val="dk1"/>
+                              </a:solidFill>
+                              <a:latin typeface="+mn-lt"/>
+                              <a:ea typeface="+mn-ea"/>
+                              <a:cs typeface="+mn-cs"/>
+                            </a:defRPr>
+                          </a:lvl2pPr>
+                          <a:lvl3pPr marL="914400" algn="l" defTabSz="914400" rtl="0" eaLnBrk="1" latinLnBrk="0" hangingPunct="1">
+                            <a:defRPr sz="1800" kern="1200">
+                              <a:solidFill>
+                                <a:schemeClr val="dk1"/>
+                              </a:solidFill>
+                              <a:latin typeface="+mn-lt"/>
+                              <a:ea typeface="+mn-ea"/>
+                              <a:cs typeface="+mn-cs"/>
+                            </a:defRPr>
+                          </a:lvl3pPr>
+                          <a:lvl4pPr marL="1371600" algn="l" defTabSz="914400" rtl="0" eaLnBrk="1" latinLnBrk="0" hangingPunct="1">
+                            <a:defRPr sz="1800" kern="1200">
+                              <a:solidFill>
+                                <a:schemeClr val="dk1"/>
+                              </a:solidFill>
+                              <a:latin typeface="+mn-lt"/>
+                              <a:ea typeface="+mn-ea"/>
+                              <a:cs typeface="+mn-cs"/>
+                            </a:defRPr>
+                          </a:lvl4pPr>
+                          <a:lvl5pPr marL="1828800" algn="l" defTabSz="914400" rtl="0" eaLnBrk="1" latinLnBrk="0" hangingPunct="1">
+                            <a:defRPr sz="1800" kern="1200">
+                              <a:solidFill>
+                                <a:schemeClr val="dk1"/>
+                              </a:solidFill>
+                              <a:latin typeface="+mn-lt"/>
+                              <a:ea typeface="+mn-ea"/>
+                              <a:cs typeface="+mn-cs"/>
+                            </a:defRPr>
+                          </a:lvl5pPr>
+                          <a:lvl6pPr marL="2286000" algn="l" defTabSz="914400" rtl="0" eaLnBrk="1" latinLnBrk="0" hangingPunct="1">
+                            <a:defRPr sz="1800" kern="1200">
+                              <a:solidFill>
+                                <a:schemeClr val="dk1"/>
+                              </a:solidFill>
+                              <a:latin typeface="+mn-lt"/>
+                              <a:ea typeface="+mn-ea"/>
+                              <a:cs typeface="+mn-cs"/>
+                            </a:defRPr>
+                          </a:lvl6pPr>
+                          <a:lvl7pPr marL="2743200" algn="l" defTabSz="914400" rtl="0" eaLnBrk="1" latinLnBrk="0" hangingPunct="1">
+                            <a:defRPr sz="1800" kern="1200">
+                              <a:solidFill>
+                                <a:schemeClr val="dk1"/>
+                              </a:solidFill>
+                              <a:latin typeface="+mn-lt"/>
+                              <a:ea typeface="+mn-ea"/>
+                              <a:cs typeface="+mn-cs"/>
+                            </a:defRPr>
+                          </a:lvl7pPr>
+                          <a:lvl8pPr marL="3200400" algn="l" defTabSz="914400" rtl="0" eaLnBrk="1" latinLnBrk="0" hangingPunct="1">
+                            <a:defRPr sz="1800" kern="1200">
+                              <a:solidFill>
+                                <a:schemeClr val="dk1"/>
+                              </a:solidFill>
+                              <a:latin typeface="+mn-lt"/>
+                              <a:ea typeface="+mn-ea"/>
+                              <a:cs typeface="+mn-cs"/>
+                            </a:defRPr>
+                          </a:lvl8pPr>
+                          <a:lvl9pPr marL="3657600" algn="l" defTabSz="914400" rtl="0" eaLnBrk="1" latinLnBrk="0" hangingPunct="1">
+                            <a:defRPr sz="1800" kern="1200">
+                              <a:solidFill>
+                                <a:schemeClr val="dk1"/>
+                              </a:solidFill>
+                              <a:latin typeface="+mn-lt"/>
+                              <a:ea typeface="+mn-ea"/>
+                              <a:cs typeface="+mn-cs"/>
+                            </a:defRPr>
+                          </a:lvl9pPr>
+                        </a:lstStyle>
+                        <a:p>
+                          <a:pPr algn="ctr"/>
+                          <a:r>
+                            <a:rPr lang="en-IN" dirty="0" smtClean="0"/>
+                            <a:t>actual = guess – ( </a:t>
+                          </a:r>
+                          <a:r>
+                            <a:rPr lang="en-IN" dirty="0" err="1" smtClean="0"/>
+                            <a:t>fx</a:t>
+                          </a:r>
+                          <a:r>
+                            <a:rPr lang="en-IN" dirty="0" smtClean="0"/>
+                            <a:t> / </a:t>
+                          </a:r>
+                          <a:r>
+                            <a:rPr lang="en-IN" dirty="0" err="1" smtClean="0"/>
+                            <a:t>dx</a:t>
+                          </a:r>
+                          <a:r>
+                            <a:rPr lang="en-IN" dirty="0" smtClean="0"/>
+                            <a:t> )</a:t>
+                          </a:r>
+                          <a:endParaRPr lang="en-US" dirty="0"/>
+                        </a:p>
+                      </a:txBody>
+                      <a:useSpRect/>
+                    </a:txSp>
+                    <a:style>
+                      <a:lnRef idx="2">
+                        <a:schemeClr val="dk1"/>
+                      </a:lnRef>
+                      <a:fillRef idx="1">
+                        <a:schemeClr val="lt1"/>
+                      </a:fillRef>
+                      <a:effectRef idx="0">
+                        <a:schemeClr val="dk1"/>
+                      </a:effectRef>
+                      <a:fontRef idx="minor">
+                        <a:schemeClr val="dk1"/>
+                      </a:fontRef>
+                    </a:style>
+                  </a:sp>
+                  <a:sp>
+                    <a:nvSpPr>
+                      <a:cNvPr id="16" name="Flowchart: Decision 15"/>
+                      <a:cNvSpPr/>
+                    </a:nvSpPr>
+                    <a:spPr>
+                      <a:xfrm>
+                        <a:off x="1928802" y="5560220"/>
+                        <a:ext cx="2786082" cy="857256"/>
+                      </a:xfrm>
+                      <a:prstGeom prst="flowChartDecision">
+                        <a:avLst/>
+                      </a:prstGeom>
+                    </a:spPr>
+                    <a:txSp>
+                      <a:txBody>
+                        <a:bodyPr wrap="none" rtlCol="0" anchor="ctr"/>
+                        <a:lstStyle>
+                          <a:defPPr>
+                            <a:defRPr lang="en-US"/>
+                          </a:defPPr>
+                          <a:lvl1pPr marL="0" algn="l" defTabSz="914400" rtl="0" eaLnBrk="1" latinLnBrk="0" hangingPunct="1">
+                            <a:defRPr sz="1800" kern="1200">
+                              <a:solidFill>
+                                <a:schemeClr val="dk1"/>
+                              </a:solidFill>
+                              <a:latin typeface="+mn-lt"/>
+                              <a:ea typeface="+mn-ea"/>
+                              <a:cs typeface="+mn-cs"/>
+                            </a:defRPr>
+                          </a:lvl1pPr>
+                          <a:lvl2pPr marL="457200" algn="l" defTabSz="914400" rtl="0" eaLnBrk="1" latinLnBrk="0" hangingPunct="1">
+                            <a:defRPr sz="1800" kern="1200">
+                              <a:solidFill>
+                                <a:schemeClr val="dk1"/>
+                              </a:solidFill>
+                              <a:latin typeface="+mn-lt"/>
+                              <a:ea typeface="+mn-ea"/>
+                              <a:cs typeface="+mn-cs"/>
+                            </a:defRPr>
+                          </a:lvl2pPr>
+                          <a:lvl3pPr marL="914400" algn="l" defTabSz="914400" rtl="0" eaLnBrk="1" latinLnBrk="0" hangingPunct="1">
+                            <a:defRPr sz="1800" kern="1200">
+                              <a:solidFill>
+                                <a:schemeClr val="dk1"/>
+                              </a:solidFill>
+                              <a:latin typeface="+mn-lt"/>
+                              <a:ea typeface="+mn-ea"/>
+                              <a:cs typeface="+mn-cs"/>
+                            </a:defRPr>
+                          </a:lvl3pPr>
+                          <a:lvl4pPr marL="1371600" algn="l" defTabSz="914400" rtl="0" eaLnBrk="1" latinLnBrk="0" hangingPunct="1">
+                            <a:defRPr sz="1800" kern="1200">
+                              <a:solidFill>
+                                <a:schemeClr val="dk1"/>
+                              </a:solidFill>
+                              <a:latin typeface="+mn-lt"/>
+                              <a:ea typeface="+mn-ea"/>
+                              <a:cs typeface="+mn-cs"/>
+                            </a:defRPr>
+                          </a:lvl4pPr>
+                          <a:lvl5pPr marL="1828800" algn="l" defTabSz="914400" rtl="0" eaLnBrk="1" latinLnBrk="0" hangingPunct="1">
+                            <a:defRPr sz="1800" kern="1200">
+                              <a:solidFill>
+                                <a:schemeClr val="dk1"/>
+                              </a:solidFill>
+                              <a:latin typeface="+mn-lt"/>
+                              <a:ea typeface="+mn-ea"/>
+                              <a:cs typeface="+mn-cs"/>
+                            </a:defRPr>
+                          </a:lvl5pPr>
+                          <a:lvl6pPr marL="2286000" algn="l" defTabSz="914400" rtl="0" eaLnBrk="1" latinLnBrk="0" hangingPunct="1">
+                            <a:defRPr sz="1800" kern="1200">
+                              <a:solidFill>
+                                <a:schemeClr val="dk1"/>
+                              </a:solidFill>
+                              <a:latin typeface="+mn-lt"/>
+                              <a:ea typeface="+mn-ea"/>
+                              <a:cs typeface="+mn-cs"/>
+                            </a:defRPr>
+                          </a:lvl6pPr>
+                          <a:lvl7pPr marL="2743200" algn="l" defTabSz="914400" rtl="0" eaLnBrk="1" latinLnBrk="0" hangingPunct="1">
+                            <a:defRPr sz="1800" kern="1200">
+                              <a:solidFill>
+                                <a:schemeClr val="dk1"/>
+                              </a:solidFill>
+                              <a:latin typeface="+mn-lt"/>
+                              <a:ea typeface="+mn-ea"/>
+                              <a:cs typeface="+mn-cs"/>
+                            </a:defRPr>
+                          </a:lvl7pPr>
+                          <a:lvl8pPr marL="3200400" algn="l" defTabSz="914400" rtl="0" eaLnBrk="1" latinLnBrk="0" hangingPunct="1">
+                            <a:defRPr sz="1800" kern="1200">
+                              <a:solidFill>
+                                <a:schemeClr val="dk1"/>
+                              </a:solidFill>
+                              <a:latin typeface="+mn-lt"/>
+                              <a:ea typeface="+mn-ea"/>
+                              <a:cs typeface="+mn-cs"/>
+                            </a:defRPr>
+                          </a:lvl8pPr>
+                          <a:lvl9pPr marL="3657600" algn="l" defTabSz="914400" rtl="0" eaLnBrk="1" latinLnBrk="0" hangingPunct="1">
+                            <a:defRPr sz="1800" kern="1200">
+                              <a:solidFill>
+                                <a:schemeClr val="dk1"/>
+                              </a:solidFill>
+                              <a:latin typeface="+mn-lt"/>
+                              <a:ea typeface="+mn-ea"/>
+                              <a:cs typeface="+mn-cs"/>
+                            </a:defRPr>
+                          </a:lvl9pPr>
+                        </a:lstStyle>
+                        <a:p>
+                          <a:pPr algn="ctr"/>
+                          <a:r>
+                            <a:rPr lang="en-IN" dirty="0" smtClean="0"/>
+                            <a:t>actual = guess ?</a:t>
+                          </a:r>
+                          <a:endParaRPr lang="en-US" dirty="0"/>
+                        </a:p>
+                      </a:txBody>
+                      <a:useSpRect/>
+                    </a:txSp>
+                    <a:style>
+                      <a:lnRef idx="2">
+                        <a:schemeClr val="dk1"/>
+                      </a:lnRef>
+                      <a:fillRef idx="1">
+                        <a:schemeClr val="lt1"/>
+                      </a:fillRef>
+                      <a:effectRef idx="0">
+                        <a:schemeClr val="dk1"/>
+                      </a:effectRef>
+                      <a:fontRef idx="minor">
+                        <a:schemeClr val="dk1"/>
+                      </a:fontRef>
+                    </a:style>
+                  </a:sp>
+                  <a:sp>
+                    <a:nvSpPr>
+                      <a:cNvPr id="17" name="Flowchart: Data 16"/>
+                      <a:cNvSpPr/>
+                    </a:nvSpPr>
+                    <a:spPr>
+                      <a:xfrm>
+                        <a:off x="1928802" y="6756806"/>
+                        <a:ext cx="2786082" cy="500066"/>
+                      </a:xfrm>
+                      <a:prstGeom prst="flowChartInputOutput">
+                        <a:avLst/>
+                      </a:prstGeom>
+                    </a:spPr>
+                    <a:txSp>
+                      <a:txBody>
+                        <a:bodyPr wrap="none" rtlCol="0" anchor="ctr"/>
+                        <a:lstStyle>
+                          <a:defPPr>
+                            <a:defRPr lang="en-US"/>
+                          </a:defPPr>
+                          <a:lvl1pPr marL="0" algn="l" defTabSz="914400" rtl="0" eaLnBrk="1" latinLnBrk="0" hangingPunct="1">
+                            <a:defRPr sz="1800" kern="1200">
+                              <a:solidFill>
+                                <a:schemeClr val="dk1"/>
+                              </a:solidFill>
+                              <a:latin typeface="+mn-lt"/>
+                              <a:ea typeface="+mn-ea"/>
+                              <a:cs typeface="+mn-cs"/>
+                            </a:defRPr>
+                          </a:lvl1pPr>
+                          <a:lvl2pPr marL="457200" algn="l" defTabSz="914400" rtl="0" eaLnBrk="1" latinLnBrk="0" hangingPunct="1">
+                            <a:defRPr sz="1800" kern="1200">
+                              <a:solidFill>
+                                <a:schemeClr val="dk1"/>
+                              </a:solidFill>
+                              <a:latin typeface="+mn-lt"/>
+                              <a:ea typeface="+mn-ea"/>
+                              <a:cs typeface="+mn-cs"/>
+                            </a:defRPr>
+                          </a:lvl2pPr>
+                          <a:lvl3pPr marL="914400" algn="l" defTabSz="914400" rtl="0" eaLnBrk="1" latinLnBrk="0" hangingPunct="1">
+                            <a:defRPr sz="1800" kern="1200">
+                              <a:solidFill>
+                                <a:schemeClr val="dk1"/>
+                              </a:solidFill>
+                              <a:latin typeface="+mn-lt"/>
+                              <a:ea typeface="+mn-ea"/>
+                              <a:cs typeface="+mn-cs"/>
+                            </a:defRPr>
+                          </a:lvl3pPr>
+                          <a:lvl4pPr marL="1371600" algn="l" defTabSz="914400" rtl="0" eaLnBrk="1" latinLnBrk="0" hangingPunct="1">
+                            <a:defRPr sz="1800" kern="1200">
+                              <a:solidFill>
+                                <a:schemeClr val="dk1"/>
+                              </a:solidFill>
+                              <a:latin typeface="+mn-lt"/>
+                              <a:ea typeface="+mn-ea"/>
+                              <a:cs typeface="+mn-cs"/>
+                            </a:defRPr>
+                          </a:lvl4pPr>
+                          <a:lvl5pPr marL="1828800" algn="l" defTabSz="914400" rtl="0" eaLnBrk="1" latinLnBrk="0" hangingPunct="1">
+                            <a:defRPr sz="1800" kern="1200">
+                              <a:solidFill>
+                                <a:schemeClr val="dk1"/>
+                              </a:solidFill>
+                              <a:latin typeface="+mn-lt"/>
+                              <a:ea typeface="+mn-ea"/>
+                              <a:cs typeface="+mn-cs"/>
+                            </a:defRPr>
+                          </a:lvl5pPr>
+                          <a:lvl6pPr marL="2286000" algn="l" defTabSz="914400" rtl="0" eaLnBrk="1" latinLnBrk="0" hangingPunct="1">
+                            <a:defRPr sz="1800" kern="1200">
+                              <a:solidFill>
+                                <a:schemeClr val="dk1"/>
+                              </a:solidFill>
+                              <a:latin typeface="+mn-lt"/>
+                              <a:ea typeface="+mn-ea"/>
+                              <a:cs typeface="+mn-cs"/>
+                            </a:defRPr>
+                          </a:lvl6pPr>
+                          <a:lvl7pPr marL="2743200" algn="l" defTabSz="914400" rtl="0" eaLnBrk="1" latinLnBrk="0" hangingPunct="1">
+                            <a:defRPr sz="1800" kern="1200">
+                              <a:solidFill>
+                                <a:schemeClr val="dk1"/>
+                              </a:solidFill>
+                              <a:latin typeface="+mn-lt"/>
+                              <a:ea typeface="+mn-ea"/>
+                              <a:cs typeface="+mn-cs"/>
+                            </a:defRPr>
+                          </a:lvl7pPr>
+                          <a:lvl8pPr marL="3200400" algn="l" defTabSz="914400" rtl="0" eaLnBrk="1" latinLnBrk="0" hangingPunct="1">
+                            <a:defRPr sz="1800" kern="1200">
+                              <a:solidFill>
+                                <a:schemeClr val="dk1"/>
+                              </a:solidFill>
+                              <a:latin typeface="+mn-lt"/>
+                              <a:ea typeface="+mn-ea"/>
+                              <a:cs typeface="+mn-cs"/>
+                            </a:defRPr>
+                          </a:lvl8pPr>
+                          <a:lvl9pPr marL="3657600" algn="l" defTabSz="914400" rtl="0" eaLnBrk="1" latinLnBrk="0" hangingPunct="1">
+                            <a:defRPr sz="1800" kern="1200">
+                              <a:solidFill>
+                                <a:schemeClr val="dk1"/>
+                              </a:solidFill>
+                              <a:latin typeface="+mn-lt"/>
+                              <a:ea typeface="+mn-ea"/>
+                              <a:cs typeface="+mn-cs"/>
+                            </a:defRPr>
+                          </a:lvl9pPr>
+                        </a:lstStyle>
+                        <a:p>
+                          <a:pPr algn="ctr"/>
+                          <a:r>
+                            <a:rPr lang="en-IN" dirty="0" smtClean="0"/>
+                            <a:t>print root is actual</a:t>
+                          </a:r>
+                          <a:endParaRPr lang="en-US" dirty="0"/>
+                        </a:p>
+                      </a:txBody>
+                      <a:useSpRect/>
+                    </a:txSp>
+                    <a:style>
+                      <a:lnRef idx="2">
+                        <a:schemeClr val="dk1"/>
+                      </a:lnRef>
+                      <a:fillRef idx="1">
+                        <a:schemeClr val="lt1"/>
+                      </a:fillRef>
+                      <a:effectRef idx="0">
+                        <a:schemeClr val="dk1"/>
+                      </a:effectRef>
+                      <a:fontRef idx="minor">
+                        <a:schemeClr val="dk1"/>
+                      </a:fontRef>
+                    </a:style>
+                  </a:sp>
+                  <a:sp>
+                    <a:nvSpPr>
+                      <a:cNvPr id="18" name="Oval 17"/>
+                      <a:cNvSpPr/>
+                    </a:nvSpPr>
+                    <a:spPr>
+                      <a:xfrm>
+                        <a:off x="2670176" y="7596206"/>
+                        <a:ext cx="1303334" cy="500066"/>
+                      </a:xfrm>
+                      <a:prstGeom prst="ellipse">
+                        <a:avLst/>
+                      </a:prstGeom>
+                    </a:spPr>
+                    <a:txSp>
+                      <a:txBody>
+                        <a:bodyPr wrap="none" rtlCol="0" anchor="ctr"/>
+                        <a:lstStyle>
+                          <a:defPPr>
+                            <a:defRPr lang="en-US"/>
+                          </a:defPPr>
+                          <a:lvl1pPr marL="0" algn="l" defTabSz="914400" rtl="0" eaLnBrk="1" latinLnBrk="0" hangingPunct="1">
+                            <a:defRPr sz="1800" kern="1200">
+                              <a:solidFill>
+                                <a:schemeClr val="dk1"/>
+                              </a:solidFill>
+                              <a:latin typeface="+mn-lt"/>
+                              <a:ea typeface="+mn-ea"/>
+                              <a:cs typeface="+mn-cs"/>
+                            </a:defRPr>
+                          </a:lvl1pPr>
+                          <a:lvl2pPr marL="457200" algn="l" defTabSz="914400" rtl="0" eaLnBrk="1" latinLnBrk="0" hangingPunct="1">
+                            <a:defRPr sz="1800" kern="1200">
+                              <a:solidFill>
+                                <a:schemeClr val="dk1"/>
+                              </a:solidFill>
+                              <a:latin typeface="+mn-lt"/>
+                              <a:ea typeface="+mn-ea"/>
+                              <a:cs typeface="+mn-cs"/>
+                            </a:defRPr>
+                          </a:lvl2pPr>
+                          <a:lvl3pPr marL="914400" algn="l" defTabSz="914400" rtl="0" eaLnBrk="1" latinLnBrk="0" hangingPunct="1">
+                            <a:defRPr sz="1800" kern="1200">
+                              <a:solidFill>
+                                <a:schemeClr val="dk1"/>
+                              </a:solidFill>
+                              <a:latin typeface="+mn-lt"/>
+                              <a:ea typeface="+mn-ea"/>
+                              <a:cs typeface="+mn-cs"/>
+                            </a:defRPr>
+                          </a:lvl3pPr>
+                          <a:lvl4pPr marL="1371600" algn="l" defTabSz="914400" rtl="0" eaLnBrk="1" latinLnBrk="0" hangingPunct="1">
+                            <a:defRPr sz="1800" kern="1200">
+                              <a:solidFill>
+                                <a:schemeClr val="dk1"/>
+                              </a:solidFill>
+                              <a:latin typeface="+mn-lt"/>
+                              <a:ea typeface="+mn-ea"/>
+                              <a:cs typeface="+mn-cs"/>
+                            </a:defRPr>
+                          </a:lvl4pPr>
+                          <a:lvl5pPr marL="1828800" algn="l" defTabSz="914400" rtl="0" eaLnBrk="1" latinLnBrk="0" hangingPunct="1">
+                            <a:defRPr sz="1800" kern="1200">
+                              <a:solidFill>
+                                <a:schemeClr val="dk1"/>
+                              </a:solidFill>
+                              <a:latin typeface="+mn-lt"/>
+                              <a:ea typeface="+mn-ea"/>
+                              <a:cs typeface="+mn-cs"/>
+                            </a:defRPr>
+                          </a:lvl5pPr>
+                          <a:lvl6pPr marL="2286000" algn="l" defTabSz="914400" rtl="0" eaLnBrk="1" latinLnBrk="0" hangingPunct="1">
+                            <a:defRPr sz="1800" kern="1200">
+                              <a:solidFill>
+                                <a:schemeClr val="dk1"/>
+                              </a:solidFill>
+                              <a:latin typeface="+mn-lt"/>
+                              <a:ea typeface="+mn-ea"/>
+                              <a:cs typeface="+mn-cs"/>
+                            </a:defRPr>
+                          </a:lvl6pPr>
+                          <a:lvl7pPr marL="2743200" algn="l" defTabSz="914400" rtl="0" eaLnBrk="1" latinLnBrk="0" hangingPunct="1">
+                            <a:defRPr sz="1800" kern="1200">
+                              <a:solidFill>
+                                <a:schemeClr val="dk1"/>
+                              </a:solidFill>
+                              <a:latin typeface="+mn-lt"/>
+                              <a:ea typeface="+mn-ea"/>
+                              <a:cs typeface="+mn-cs"/>
+                            </a:defRPr>
+                          </a:lvl7pPr>
+                          <a:lvl8pPr marL="3200400" algn="l" defTabSz="914400" rtl="0" eaLnBrk="1" latinLnBrk="0" hangingPunct="1">
+                            <a:defRPr sz="1800" kern="1200">
+                              <a:solidFill>
+                                <a:schemeClr val="dk1"/>
+                              </a:solidFill>
+                              <a:latin typeface="+mn-lt"/>
+                              <a:ea typeface="+mn-ea"/>
+                              <a:cs typeface="+mn-cs"/>
+                            </a:defRPr>
+                          </a:lvl8pPr>
+                          <a:lvl9pPr marL="3657600" algn="l" defTabSz="914400" rtl="0" eaLnBrk="1" latinLnBrk="0" hangingPunct="1">
+                            <a:defRPr sz="1800" kern="1200">
+                              <a:solidFill>
+                                <a:schemeClr val="dk1"/>
+                              </a:solidFill>
+                              <a:latin typeface="+mn-lt"/>
+                              <a:ea typeface="+mn-ea"/>
+                              <a:cs typeface="+mn-cs"/>
+                            </a:defRPr>
+                          </a:lvl9pPr>
+                        </a:lstStyle>
+                        <a:p>
+                          <a:pPr algn="ctr"/>
+                          <a:r>
+                            <a:rPr lang="en-IN" dirty="0" smtClean="0"/>
+                            <a:t>stop</a:t>
+                          </a:r>
+                          <a:endParaRPr lang="en-US" dirty="0"/>
+                        </a:p>
+                      </a:txBody>
+                      <a:useSpRect/>
+                    </a:txSp>
+                    <a:style>
+                      <a:lnRef idx="2">
+                        <a:schemeClr val="dk1"/>
+                      </a:lnRef>
+                      <a:fillRef idx="1">
+                        <a:schemeClr val="lt1"/>
+                      </a:fillRef>
+                      <a:effectRef idx="0">
+                        <a:schemeClr val="dk1"/>
+                      </a:effectRef>
+                      <a:fontRef idx="minor">
+                        <a:schemeClr val="dk1"/>
+                      </a:fontRef>
+                    </a:style>
+                  </a:sp>
+                  <a:cxnSp>
+                    <a:nvCxnSpPr>
+                      <a:cNvPr id="20" name="Straight Arrow Connector 19"/>
+                      <a:cNvCxnSpPr/>
+                    </a:nvCxnSpPr>
+                    <a:spPr>
+                      <a:xfrm rot="5400000">
+                        <a:off x="3178967" y="1192781"/>
+                        <a:ext cx="285752" cy="1588"/>
+                      </a:xfrm>
+                      <a:prstGeom prst="straightConnector1">
+                        <a:avLst/>
+                      </a:prstGeom>
+                      <a:ln>
+                        <a:tailEnd type="arrow"/>
+                      </a:ln>
+                    </a:spPr>
+                    <a:style>
+                      <a:lnRef idx="1">
+                        <a:schemeClr val="dk1"/>
+                      </a:lnRef>
+                      <a:fillRef idx="0">
+                        <a:schemeClr val="dk1"/>
+                      </a:fillRef>
+                      <a:effectRef idx="0">
+                        <a:schemeClr val="dk1"/>
+                      </a:effectRef>
+                      <a:fontRef idx="minor">
+                        <a:schemeClr val="tx1"/>
+                      </a:fontRef>
+                    </a:style>
+                  </a:cxnSp>
+                  <a:cxnSp>
+                    <a:nvCxnSpPr>
+                      <a:cNvPr id="22" name="Straight Arrow Connector 21"/>
+                      <a:cNvCxnSpPr/>
+                    </a:nvCxnSpPr>
+                    <a:spPr>
+                      <a:xfrm rot="5400000">
+                        <a:off x="3178967" y="2032177"/>
+                        <a:ext cx="285752" cy="1588"/>
+                      </a:xfrm>
+                      <a:prstGeom prst="straightConnector1">
+                        <a:avLst/>
+                      </a:prstGeom>
+                      <a:ln>
+                        <a:tailEnd type="arrow"/>
+                      </a:ln>
+                    </a:spPr>
+                    <a:style>
+                      <a:lnRef idx="1">
+                        <a:schemeClr val="dk1"/>
+                      </a:lnRef>
+                      <a:fillRef idx="0">
+                        <a:schemeClr val="dk1"/>
+                      </a:fillRef>
+                      <a:effectRef idx="0">
+                        <a:schemeClr val="dk1"/>
+                      </a:effectRef>
+                      <a:fontRef idx="minor">
+                        <a:schemeClr val="tx1"/>
+                      </a:fontRef>
+                    </a:style>
+                  </a:cxnSp>
+                  <a:cxnSp>
+                    <a:nvCxnSpPr>
+                      <a:cNvPr id="25" name="Straight Arrow Connector 24"/>
+                      <a:cNvCxnSpPr/>
+                    </a:nvCxnSpPr>
+                    <a:spPr>
+                      <a:xfrm rot="5400000">
+                        <a:off x="3143248" y="2871573"/>
+                        <a:ext cx="357190" cy="1588"/>
+                      </a:xfrm>
+                      <a:prstGeom prst="straightConnector1">
+                        <a:avLst/>
+                      </a:prstGeom>
+                      <a:ln>
+                        <a:tailEnd type="arrow"/>
+                      </a:ln>
+                    </a:spPr>
+                    <a:style>
+                      <a:lnRef idx="1">
+                        <a:schemeClr val="dk1"/>
+                      </a:lnRef>
+                      <a:fillRef idx="0">
+                        <a:schemeClr val="dk1"/>
+                      </a:fillRef>
+                      <a:effectRef idx="0">
+                        <a:schemeClr val="dk1"/>
+                      </a:effectRef>
+                      <a:fontRef idx="minor">
+                        <a:schemeClr val="tx1"/>
+                      </a:fontRef>
+                    </a:style>
+                  </a:cxnSp>
+                  <a:cxnSp>
+                    <a:nvCxnSpPr>
+                      <a:cNvPr id="28" name="Straight Arrow Connector 27"/>
+                      <a:cNvCxnSpPr/>
+                    </a:nvCxnSpPr>
+                    <a:spPr>
+                      <a:xfrm rot="5400000">
+                        <a:off x="3143248" y="3710969"/>
+                        <a:ext cx="357190" cy="1588"/>
+                      </a:xfrm>
+                      <a:prstGeom prst="straightConnector1">
+                        <a:avLst/>
+                      </a:prstGeom>
+                      <a:ln>
+                        <a:tailEnd type="arrow"/>
+                      </a:ln>
+                    </a:spPr>
+                    <a:style>
+                      <a:lnRef idx="1">
+                        <a:schemeClr val="dk1"/>
+                      </a:lnRef>
+                      <a:fillRef idx="0">
+                        <a:schemeClr val="dk1"/>
+                      </a:fillRef>
+                      <a:effectRef idx="0">
+                        <a:schemeClr val="dk1"/>
+                      </a:effectRef>
+                      <a:fontRef idx="minor">
+                        <a:schemeClr val="tx1"/>
+                      </a:fontRef>
+                    </a:style>
+                  </a:cxnSp>
+                  <a:cxnSp>
+                    <a:nvCxnSpPr>
+                      <a:cNvPr id="31" name="Straight Arrow Connector 30"/>
+                      <a:cNvCxnSpPr/>
+                    </a:nvCxnSpPr>
+                    <a:spPr>
+                      <a:xfrm rot="5400000">
+                        <a:off x="3143248" y="4550365"/>
+                        <a:ext cx="357190" cy="1588"/>
+                      </a:xfrm>
+                      <a:prstGeom prst="straightConnector1">
+                        <a:avLst/>
+                      </a:prstGeom>
+                      <a:ln>
+                        <a:tailEnd type="arrow"/>
+                      </a:ln>
+                    </a:spPr>
+                    <a:style>
+                      <a:lnRef idx="1">
+                        <a:schemeClr val="dk1"/>
+                      </a:lnRef>
+                      <a:fillRef idx="0">
+                        <a:schemeClr val="dk1"/>
+                      </a:fillRef>
+                      <a:effectRef idx="0">
+                        <a:schemeClr val="dk1"/>
+                      </a:effectRef>
+                      <a:fontRef idx="minor">
+                        <a:schemeClr val="tx1"/>
+                      </a:fontRef>
+                    </a:style>
+                  </a:cxnSp>
+                  <a:cxnSp>
+                    <a:nvCxnSpPr>
+                      <a:cNvPr id="34" name="Straight Arrow Connector 33"/>
+                      <a:cNvCxnSpPr/>
+                    </a:nvCxnSpPr>
+                    <a:spPr>
+                      <a:xfrm rot="5400000">
+                        <a:off x="3143248" y="5389761"/>
+                        <a:ext cx="357190" cy="1588"/>
+                      </a:xfrm>
+                      <a:prstGeom prst="straightConnector1">
+                        <a:avLst/>
+                      </a:prstGeom>
+                      <a:ln>
+                        <a:tailEnd type="arrow"/>
+                      </a:ln>
+                    </a:spPr>
+                    <a:style>
+                      <a:lnRef idx="1">
+                        <a:schemeClr val="dk1"/>
+                      </a:lnRef>
+                      <a:fillRef idx="0">
+                        <a:schemeClr val="dk1"/>
+                      </a:fillRef>
+                      <a:effectRef idx="0">
+                        <a:schemeClr val="dk1"/>
+                      </a:effectRef>
+                      <a:fontRef idx="minor">
+                        <a:schemeClr val="tx1"/>
+                      </a:fontRef>
+                    </a:style>
+                  </a:cxnSp>
+                  <a:cxnSp>
+                    <a:nvCxnSpPr>
+                      <a:cNvPr id="37" name="Straight Arrow Connector 36"/>
+                      <a:cNvCxnSpPr/>
+                    </a:nvCxnSpPr>
+                    <a:spPr>
+                      <a:xfrm rot="5400000">
+                        <a:off x="3178967" y="6586347"/>
+                        <a:ext cx="285752" cy="1588"/>
+                      </a:xfrm>
+                      <a:prstGeom prst="straightConnector1">
+                        <a:avLst/>
+                      </a:prstGeom>
+                      <a:ln>
+                        <a:tailEnd type="arrow"/>
+                      </a:ln>
+                    </a:spPr>
+                    <a:style>
+                      <a:lnRef idx="1">
+                        <a:schemeClr val="dk1"/>
+                      </a:lnRef>
+                      <a:fillRef idx="0">
+                        <a:schemeClr val="dk1"/>
+                      </a:fillRef>
+                      <a:effectRef idx="0">
+                        <a:schemeClr val="dk1"/>
+                      </a:effectRef>
+                      <a:fontRef idx="minor">
+                        <a:schemeClr val="tx1"/>
+                      </a:fontRef>
+                    </a:style>
+                  </a:cxnSp>
+                  <a:cxnSp>
+                    <a:nvCxnSpPr>
+                      <a:cNvPr id="40" name="Straight Arrow Connector 39"/>
+                      <a:cNvCxnSpPr>
+                        <a:stCxn id="17" idx="4"/>
+                        <a:endCxn id="18" idx="0"/>
+                      </a:cNvCxnSpPr>
+                    </a:nvCxnSpPr>
+                    <a:spPr>
+                      <a:xfrm rot="5400000">
+                        <a:off x="3152176" y="7426539"/>
+                        <a:ext cx="339334" cy="1588"/>
+                      </a:xfrm>
+                      <a:prstGeom prst="straightConnector1">
+                        <a:avLst/>
+                      </a:prstGeom>
+                      <a:ln>
+                        <a:tailEnd type="arrow"/>
+                      </a:ln>
+                    </a:spPr>
+                    <a:style>
+                      <a:lnRef idx="1">
+                        <a:schemeClr val="dk1"/>
+                      </a:lnRef>
+                      <a:fillRef idx="0">
+                        <a:schemeClr val="dk1"/>
+                      </a:fillRef>
+                      <a:effectRef idx="0">
+                        <a:schemeClr val="dk1"/>
+                      </a:effectRef>
+                      <a:fontRef idx="minor">
+                        <a:schemeClr val="tx1"/>
+                      </a:fontRef>
+                    </a:style>
+                  </a:cxnSp>
+                  <a:cxnSp>
+                    <a:nvCxnSpPr>
+                      <a:cNvPr id="48" name="Elbow Connector 47"/>
+                      <a:cNvCxnSpPr>
+                        <a:stCxn id="16" idx="3"/>
+                        <a:endCxn id="26" idx="2"/>
+                      </a:cNvCxnSpPr>
+                    </a:nvCxnSpPr>
+                    <a:spPr>
+                      <a:xfrm flipV="1">
+                        <a:off x="4714884" y="4524372"/>
+                        <a:ext cx="964413" cy="1464476"/>
+                      </a:xfrm>
+                      <a:prstGeom prst="bentConnector2">
+                        <a:avLst/>
+                      </a:prstGeom>
+                      <a:ln>
+                        <a:tailEnd type="arrow"/>
+                      </a:ln>
+                    </a:spPr>
+                    <a:style>
+                      <a:lnRef idx="1">
+                        <a:schemeClr val="dk1"/>
+                      </a:lnRef>
+                      <a:fillRef idx="0">
+                        <a:schemeClr val="dk1"/>
+                      </a:fillRef>
+                      <a:effectRef idx="0">
+                        <a:schemeClr val="dk1"/>
+                      </a:effectRef>
+                      <a:fontRef idx="minor">
+                        <a:schemeClr val="tx1"/>
+                      </a:fontRef>
+                    </a:style>
+                  </a:cxnSp>
+                  <a:sp>
+                    <a:nvSpPr>
+                      <a:cNvPr id="49" name="TextBox 48"/>
+                      <a:cNvSpPr txBox="1"/>
+                    </a:nvSpPr>
+                    <a:spPr>
+                      <a:xfrm>
+                        <a:off x="3571876" y="6381760"/>
+                        <a:ext cx="599972" cy="369332"/>
+                      </a:xfrm>
+                      <a:prstGeom prst="rect">
+                        <a:avLst/>
+                      </a:prstGeom>
+                      <a:noFill/>
+                    </a:spPr>
+                    <a:txSp>
+                      <a:txBody>
+                        <a:bodyPr wrap="none" rtlCol="0">
+                          <a:spAutoFit/>
+                        </a:bodyPr>
+                        <a:lstStyle>
+                          <a:defPPr>
+                            <a:defRPr lang="en-US"/>
+                          </a:defPPr>
+                          <a:lvl1pPr marL="0" algn="l" defTabSz="914400" rtl="0" eaLnBrk="1" latinLnBrk="0" hangingPunct="1">
+                            <a:defRPr sz="1800" kern="1200">
+                              <a:solidFill>
+                                <a:schemeClr val="tx1"/>
+                              </a:solidFill>
+                              <a:latin typeface="+mn-lt"/>
+                              <a:ea typeface="+mn-ea"/>
+                              <a:cs typeface="+mn-cs"/>
+                            </a:defRPr>
+                          </a:lvl1pPr>
+                          <a:lvl2pPr marL="457200" algn="l" defTabSz="914400" rtl="0" eaLnBrk="1" latinLnBrk="0" hangingPunct="1">
+                            <a:defRPr sz="1800" kern="1200">
+                              <a:solidFill>
+                                <a:schemeClr val="tx1"/>
+                              </a:solidFill>
+                              <a:latin typeface="+mn-lt"/>
+                              <a:ea typeface="+mn-ea"/>
+                              <a:cs typeface="+mn-cs"/>
+                            </a:defRPr>
+                          </a:lvl2pPr>
+                          <a:lvl3pPr marL="914400" algn="l" defTabSz="914400" rtl="0" eaLnBrk="1" latinLnBrk="0" hangingPunct="1">
+                            <a:defRPr sz="1800" kern="1200">
+                              <a:solidFill>
+                                <a:schemeClr val="tx1"/>
+                              </a:solidFill>
+                              <a:latin typeface="+mn-lt"/>
+                              <a:ea typeface="+mn-ea"/>
+                              <a:cs typeface="+mn-cs"/>
+                            </a:defRPr>
+                          </a:lvl3pPr>
+                          <a:lvl4pPr marL="1371600" algn="l" defTabSz="914400" rtl="0" eaLnBrk="1" latinLnBrk="0" hangingPunct="1">
+                            <a:defRPr sz="1800" kern="1200">
+                              <a:solidFill>
+                                <a:schemeClr val="tx1"/>
+                              </a:solidFill>
+                              <a:latin typeface="+mn-lt"/>
+                              <a:ea typeface="+mn-ea"/>
+                              <a:cs typeface="+mn-cs"/>
+                            </a:defRPr>
+                          </a:lvl4pPr>
+                          <a:lvl5pPr marL="1828800" algn="l" defTabSz="914400" rtl="0" eaLnBrk="1" latinLnBrk="0" hangingPunct="1">
+                            <a:defRPr sz="1800" kern="1200">
+                              <a:solidFill>
+                                <a:schemeClr val="tx1"/>
+                              </a:solidFill>
+                              <a:latin typeface="+mn-lt"/>
+                              <a:ea typeface="+mn-ea"/>
+                              <a:cs typeface="+mn-cs"/>
+                            </a:defRPr>
+                          </a:lvl5pPr>
+                          <a:lvl6pPr marL="2286000" algn="l" defTabSz="914400" rtl="0" eaLnBrk="1" latinLnBrk="0" hangingPunct="1">
+                            <a:defRPr sz="1800" kern="1200">
+                              <a:solidFill>
+                                <a:schemeClr val="tx1"/>
+                              </a:solidFill>
+                              <a:latin typeface="+mn-lt"/>
+                              <a:ea typeface="+mn-ea"/>
+                              <a:cs typeface="+mn-cs"/>
+                            </a:defRPr>
+                          </a:lvl6pPr>
+                          <a:lvl7pPr marL="2743200" algn="l" defTabSz="914400" rtl="0" eaLnBrk="1" latinLnBrk="0" hangingPunct="1">
+                            <a:defRPr sz="1800" kern="1200">
+                              <a:solidFill>
+                                <a:schemeClr val="tx1"/>
+                              </a:solidFill>
+                              <a:latin typeface="+mn-lt"/>
+                              <a:ea typeface="+mn-ea"/>
+                              <a:cs typeface="+mn-cs"/>
+                            </a:defRPr>
+                          </a:lvl7pPr>
+                          <a:lvl8pPr marL="3200400" algn="l" defTabSz="914400" rtl="0" eaLnBrk="1" latinLnBrk="0" hangingPunct="1">
+                            <a:defRPr sz="1800" kern="1200">
+                              <a:solidFill>
+                                <a:schemeClr val="tx1"/>
+                              </a:solidFill>
+                              <a:latin typeface="+mn-lt"/>
+                              <a:ea typeface="+mn-ea"/>
+                              <a:cs typeface="+mn-cs"/>
+                            </a:defRPr>
+                          </a:lvl8pPr>
+                          <a:lvl9pPr marL="3657600" algn="l" defTabSz="914400" rtl="0" eaLnBrk="1" latinLnBrk="0" hangingPunct="1">
+                            <a:defRPr sz="1800" kern="1200">
+                              <a:solidFill>
+                                <a:schemeClr val="tx1"/>
+                              </a:solidFill>
+                              <a:latin typeface="+mn-lt"/>
+                              <a:ea typeface="+mn-ea"/>
+                              <a:cs typeface="+mn-cs"/>
+                            </a:defRPr>
+                          </a:lvl9pPr>
+                        </a:lstStyle>
+                        <a:p>
+                          <a:r>
+                            <a:rPr lang="en-IN" dirty="0" smtClean="0"/>
+                            <a:t>True</a:t>
+                          </a:r>
+                          <a:endParaRPr lang="en-US" dirty="0"/>
+                        </a:p>
+                      </a:txBody>
+                      <a:useSpRect/>
+                    </a:txSp>
+                  </a:sp>
+                  <a:sp>
+                    <a:nvSpPr>
+                      <a:cNvPr id="50" name="TextBox 49"/>
+                      <a:cNvSpPr txBox="1"/>
+                    </a:nvSpPr>
+                    <a:spPr>
+                      <a:xfrm>
+                        <a:off x="4857760" y="5524504"/>
+                        <a:ext cx="652936" cy="369332"/>
+                      </a:xfrm>
+                      <a:prstGeom prst="rect">
+                        <a:avLst/>
+                      </a:prstGeom>
+                      <a:noFill/>
+                    </a:spPr>
+                    <a:txSp>
+                      <a:txBody>
+                        <a:bodyPr wrap="none" rtlCol="0">
+                          <a:spAutoFit/>
+                        </a:bodyPr>
+                        <a:lstStyle>
+                          <a:defPPr>
+                            <a:defRPr lang="en-US"/>
+                          </a:defPPr>
+                          <a:lvl1pPr marL="0" algn="l" defTabSz="914400" rtl="0" eaLnBrk="1" latinLnBrk="0" hangingPunct="1">
+                            <a:defRPr sz="1800" kern="1200">
+                              <a:solidFill>
+                                <a:schemeClr val="tx1"/>
+                              </a:solidFill>
+                              <a:latin typeface="+mn-lt"/>
+                              <a:ea typeface="+mn-ea"/>
+                              <a:cs typeface="+mn-cs"/>
+                            </a:defRPr>
+                          </a:lvl1pPr>
+                          <a:lvl2pPr marL="457200" algn="l" defTabSz="914400" rtl="0" eaLnBrk="1" latinLnBrk="0" hangingPunct="1">
+                            <a:defRPr sz="1800" kern="1200">
+                              <a:solidFill>
+                                <a:schemeClr val="tx1"/>
+                              </a:solidFill>
+                              <a:latin typeface="+mn-lt"/>
+                              <a:ea typeface="+mn-ea"/>
+                              <a:cs typeface="+mn-cs"/>
+                            </a:defRPr>
+                          </a:lvl2pPr>
+                          <a:lvl3pPr marL="914400" algn="l" defTabSz="914400" rtl="0" eaLnBrk="1" latinLnBrk="0" hangingPunct="1">
+                            <a:defRPr sz="1800" kern="1200">
+                              <a:solidFill>
+                                <a:schemeClr val="tx1"/>
+                              </a:solidFill>
+                              <a:latin typeface="+mn-lt"/>
+                              <a:ea typeface="+mn-ea"/>
+                              <a:cs typeface="+mn-cs"/>
+                            </a:defRPr>
+                          </a:lvl3pPr>
+                          <a:lvl4pPr marL="1371600" algn="l" defTabSz="914400" rtl="0" eaLnBrk="1" latinLnBrk="0" hangingPunct="1">
+                            <a:defRPr sz="1800" kern="1200">
+                              <a:solidFill>
+                                <a:schemeClr val="tx1"/>
+                              </a:solidFill>
+                              <a:latin typeface="+mn-lt"/>
+                              <a:ea typeface="+mn-ea"/>
+                              <a:cs typeface="+mn-cs"/>
+                            </a:defRPr>
+                          </a:lvl4pPr>
+                          <a:lvl5pPr marL="1828800" algn="l" defTabSz="914400" rtl="0" eaLnBrk="1" latinLnBrk="0" hangingPunct="1">
+                            <a:defRPr sz="1800" kern="1200">
+                              <a:solidFill>
+                                <a:schemeClr val="tx1"/>
+                              </a:solidFill>
+                              <a:latin typeface="+mn-lt"/>
+                              <a:ea typeface="+mn-ea"/>
+                              <a:cs typeface="+mn-cs"/>
+                            </a:defRPr>
+                          </a:lvl5pPr>
+                          <a:lvl6pPr marL="2286000" algn="l" defTabSz="914400" rtl="0" eaLnBrk="1" latinLnBrk="0" hangingPunct="1">
+                            <a:defRPr sz="1800" kern="1200">
+                              <a:solidFill>
+                                <a:schemeClr val="tx1"/>
+                              </a:solidFill>
+                              <a:latin typeface="+mn-lt"/>
+                              <a:ea typeface="+mn-ea"/>
+                              <a:cs typeface="+mn-cs"/>
+                            </a:defRPr>
+                          </a:lvl6pPr>
+                          <a:lvl7pPr marL="2743200" algn="l" defTabSz="914400" rtl="0" eaLnBrk="1" latinLnBrk="0" hangingPunct="1">
+                            <a:defRPr sz="1800" kern="1200">
+                              <a:solidFill>
+                                <a:schemeClr val="tx1"/>
+                              </a:solidFill>
+                              <a:latin typeface="+mn-lt"/>
+                              <a:ea typeface="+mn-ea"/>
+                              <a:cs typeface="+mn-cs"/>
+                            </a:defRPr>
+                          </a:lvl7pPr>
+                          <a:lvl8pPr marL="3200400" algn="l" defTabSz="914400" rtl="0" eaLnBrk="1" latinLnBrk="0" hangingPunct="1">
+                            <a:defRPr sz="1800" kern="1200">
+                              <a:solidFill>
+                                <a:schemeClr val="tx1"/>
+                              </a:solidFill>
+                              <a:latin typeface="+mn-lt"/>
+                              <a:ea typeface="+mn-ea"/>
+                              <a:cs typeface="+mn-cs"/>
+                            </a:defRPr>
+                          </a:lvl8pPr>
+                          <a:lvl9pPr marL="3657600" algn="l" defTabSz="914400" rtl="0" eaLnBrk="1" latinLnBrk="0" hangingPunct="1">
+                            <a:defRPr sz="1800" kern="1200">
+                              <a:solidFill>
+                                <a:schemeClr val="tx1"/>
+                              </a:solidFill>
+                              <a:latin typeface="+mn-lt"/>
+                              <a:ea typeface="+mn-ea"/>
+                              <a:cs typeface="+mn-cs"/>
+                            </a:defRPr>
+                          </a:lvl9pPr>
+                        </a:lstStyle>
+                        <a:p>
+                          <a:r>
+                            <a:rPr lang="en-IN" dirty="0" smtClean="0"/>
+                            <a:t>False</a:t>
+                          </a:r>
+                          <a:endParaRPr lang="en-US" dirty="0"/>
+                        </a:p>
+                      </a:txBody>
+                      <a:useSpRect/>
+                    </a:txSp>
+                  </a:sp>
+                  <a:sp>
+                    <a:nvSpPr>
+                      <a:cNvPr id="26" name="Rectangle 25"/>
+                      <a:cNvSpPr/>
+                    </a:nvSpPr>
+                    <a:spPr>
+                      <a:xfrm>
+                        <a:off x="4786322" y="4024306"/>
+                        <a:ext cx="1785950" cy="500066"/>
+                      </a:xfrm>
+                      <a:prstGeom prst="rect">
+                        <a:avLst/>
+                      </a:prstGeom>
+                    </a:spPr>
+                    <a:txSp>
+                      <a:txBody>
+                        <a:bodyPr wrap="none" rtlCol="0" anchor="ctr"/>
+                        <a:lstStyle>
+                          <a:defPPr>
+                            <a:defRPr lang="en-US"/>
+                          </a:defPPr>
+                          <a:lvl1pPr marL="0" algn="l" defTabSz="914400" rtl="0" eaLnBrk="1" latinLnBrk="0" hangingPunct="1">
+                            <a:defRPr sz="1800" kern="1200">
+                              <a:solidFill>
+                                <a:schemeClr val="dk1"/>
+                              </a:solidFill>
+                              <a:latin typeface="+mn-lt"/>
+                              <a:ea typeface="+mn-ea"/>
+                              <a:cs typeface="+mn-cs"/>
+                            </a:defRPr>
+                          </a:lvl1pPr>
+                          <a:lvl2pPr marL="457200" algn="l" defTabSz="914400" rtl="0" eaLnBrk="1" latinLnBrk="0" hangingPunct="1">
+                            <a:defRPr sz="1800" kern="1200">
+                              <a:solidFill>
+                                <a:schemeClr val="dk1"/>
+                              </a:solidFill>
+                              <a:latin typeface="+mn-lt"/>
+                              <a:ea typeface="+mn-ea"/>
+                              <a:cs typeface="+mn-cs"/>
+                            </a:defRPr>
+                          </a:lvl2pPr>
+                          <a:lvl3pPr marL="914400" algn="l" defTabSz="914400" rtl="0" eaLnBrk="1" latinLnBrk="0" hangingPunct="1">
+                            <a:defRPr sz="1800" kern="1200">
+                              <a:solidFill>
+                                <a:schemeClr val="dk1"/>
+                              </a:solidFill>
+                              <a:latin typeface="+mn-lt"/>
+                              <a:ea typeface="+mn-ea"/>
+                              <a:cs typeface="+mn-cs"/>
+                            </a:defRPr>
+                          </a:lvl3pPr>
+                          <a:lvl4pPr marL="1371600" algn="l" defTabSz="914400" rtl="0" eaLnBrk="1" latinLnBrk="0" hangingPunct="1">
+                            <a:defRPr sz="1800" kern="1200">
+                              <a:solidFill>
+                                <a:schemeClr val="dk1"/>
+                              </a:solidFill>
+                              <a:latin typeface="+mn-lt"/>
+                              <a:ea typeface="+mn-ea"/>
+                              <a:cs typeface="+mn-cs"/>
+                            </a:defRPr>
+                          </a:lvl4pPr>
+                          <a:lvl5pPr marL="1828800" algn="l" defTabSz="914400" rtl="0" eaLnBrk="1" latinLnBrk="0" hangingPunct="1">
+                            <a:defRPr sz="1800" kern="1200">
+                              <a:solidFill>
+                                <a:schemeClr val="dk1"/>
+                              </a:solidFill>
+                              <a:latin typeface="+mn-lt"/>
+                              <a:ea typeface="+mn-ea"/>
+                              <a:cs typeface="+mn-cs"/>
+                            </a:defRPr>
+                          </a:lvl5pPr>
+                          <a:lvl6pPr marL="2286000" algn="l" defTabSz="914400" rtl="0" eaLnBrk="1" latinLnBrk="0" hangingPunct="1">
+                            <a:defRPr sz="1800" kern="1200">
+                              <a:solidFill>
+                                <a:schemeClr val="dk1"/>
+                              </a:solidFill>
+                              <a:latin typeface="+mn-lt"/>
+                              <a:ea typeface="+mn-ea"/>
+                              <a:cs typeface="+mn-cs"/>
+                            </a:defRPr>
+                          </a:lvl6pPr>
+                          <a:lvl7pPr marL="2743200" algn="l" defTabSz="914400" rtl="0" eaLnBrk="1" latinLnBrk="0" hangingPunct="1">
+                            <a:defRPr sz="1800" kern="1200">
+                              <a:solidFill>
+                                <a:schemeClr val="dk1"/>
+                              </a:solidFill>
+                              <a:latin typeface="+mn-lt"/>
+                              <a:ea typeface="+mn-ea"/>
+                              <a:cs typeface="+mn-cs"/>
+                            </a:defRPr>
+                          </a:lvl7pPr>
+                          <a:lvl8pPr marL="3200400" algn="l" defTabSz="914400" rtl="0" eaLnBrk="1" latinLnBrk="0" hangingPunct="1">
+                            <a:defRPr sz="1800" kern="1200">
+                              <a:solidFill>
+                                <a:schemeClr val="dk1"/>
+                              </a:solidFill>
+                              <a:latin typeface="+mn-lt"/>
+                              <a:ea typeface="+mn-ea"/>
+                              <a:cs typeface="+mn-cs"/>
+                            </a:defRPr>
+                          </a:lvl8pPr>
+                          <a:lvl9pPr marL="3657600" algn="l" defTabSz="914400" rtl="0" eaLnBrk="1" latinLnBrk="0" hangingPunct="1">
+                            <a:defRPr sz="1800" kern="1200">
+                              <a:solidFill>
+                                <a:schemeClr val="dk1"/>
+                              </a:solidFill>
+                              <a:latin typeface="+mn-lt"/>
+                              <a:ea typeface="+mn-ea"/>
+                              <a:cs typeface="+mn-cs"/>
+                            </a:defRPr>
+                          </a:lvl9pPr>
+                        </a:lstStyle>
+                        <a:p>
+                          <a:pPr algn="ctr"/>
+                          <a:r>
+                            <a:rPr lang="en-IN" dirty="0" smtClean="0"/>
+                            <a:t>g</a:t>
+                          </a:r>
+                          <a:r>
+                            <a:rPr lang="en-IN" dirty="0" smtClean="0"/>
+                            <a:t>uess = actual</a:t>
+                          </a:r>
+                          <a:endParaRPr lang="en-US" dirty="0"/>
+                        </a:p>
+                      </a:txBody>
+                      <a:useSpRect/>
+                    </a:txSp>
+                    <a:style>
+                      <a:lnRef idx="2">
+                        <a:schemeClr val="dk1"/>
+                      </a:lnRef>
+                      <a:fillRef idx="1">
+                        <a:schemeClr val="lt1"/>
+                      </a:fillRef>
+                      <a:effectRef idx="0">
+                        <a:schemeClr val="dk1"/>
+                      </a:effectRef>
+                      <a:fontRef idx="minor">
+                        <a:schemeClr val="dk1"/>
+                      </a:fontRef>
+                    </a:style>
+                  </a:sp>
+                  <a:cxnSp>
+                    <a:nvCxnSpPr>
+                      <a:cNvPr id="29" name="Elbow Connector 47"/>
+                      <a:cNvCxnSpPr>
+                        <a:stCxn id="26" idx="0"/>
+                        <a:endCxn id="12" idx="3"/>
+                      </a:cNvCxnSpPr>
+                    </a:nvCxnSpPr>
+                    <a:spPr>
+                      <a:xfrm rot="16200000" flipV="1">
+                        <a:off x="4830971" y="3175979"/>
+                        <a:ext cx="732241" cy="964413"/>
+                      </a:xfrm>
+                      <a:prstGeom prst="bentConnector2">
+                        <a:avLst/>
+                      </a:prstGeom>
+                      <a:ln>
+                        <a:tailEnd type="arrow"/>
+                      </a:ln>
+                    </a:spPr>
+                    <a:style>
+                      <a:lnRef idx="1">
+                        <a:schemeClr val="dk1"/>
+                      </a:lnRef>
+                      <a:fillRef idx="0">
+                        <a:schemeClr val="dk1"/>
+                      </a:fillRef>
+                      <a:effectRef idx="0">
+                        <a:schemeClr val="dk1"/>
+                      </a:effectRef>
+                      <a:fontRef idx="minor">
+                        <a:schemeClr val="tx1"/>
+                      </a:fontRef>
+                    </a:style>
+                  </a:cxnSp>
+                </lc:lockedCanvas>
               </a:graphicData>
             </a:graphic>
           </wp:inline>
@@ -1668,7 +3642,7 @@
                     </pic:cNvPicPr>
                   </pic:nvPicPr>
                   <pic:blipFill>
-                    <a:blip r:embed="rId7"/>
+                    <a:blip r:embed="rId6"/>
                     <a:srcRect/>
                     <a:stretch>
                       <a:fillRect/>
@@ -2038,8 +4012,8 @@
       </w:r>
     </w:p>
     <w:sectPr>
-      <w:headerReference w:type="default" r:id="rId8"/>
-      <w:footerReference w:type="default" r:id="rId9"/>
+      <w:headerReference w:type="default" r:id="rId7"/>
+      <w:footerReference w:type="default" r:id="rId8"/>
       <w:pgSz w:w="12240" w:h="15840"/>
       <w:pgMar w:top="1440" w:right="1440" w:bottom="1440" w:left="1440" w:header="708" w:footer="708" w:gutter="0"/>
       <w:pgBorders w:offsetFrom="page">

</xml_diff>